<commit_message>
final commit and submission
This project received a 100% from the instructor.
</commit_message>
<xml_diff>
--- a/CMSC 335 Project 1/StricklandTimothy_Project1.docx
+++ b/CMSC 335 Project 1/StricklandTimothy_Project1.docx
@@ -3633,6 +3633,53 @@
             <v:imagedata r:id="rId10" o:title="New Bitmap Image"/>
           </v:shape>
         </w:pict>
+      </w:r>
+    </w:p>
+    <w:p>
+      <w:pPr>
+        <w:rPr>
+          <w:b/>
+        </w:rPr>
+      </w:pPr>
+    </w:p>
+    <w:p>
+      <w:pPr>
+        <w:rPr>
+          <w:b/>
+        </w:rPr>
+      </w:pPr>
+    </w:p>
+    <w:p>
+      <w:pPr>
+        <w:rPr>
+          <w:b/>
+        </w:rPr>
+      </w:pPr>
+    </w:p>
+    <w:p>
+      <w:pPr>
+        <w:rPr>
+          <w:b/>
+        </w:rPr>
+      </w:pPr>
+    </w:p>
+    <w:p>
+      <w:pPr>
+        <w:rPr>
+          <w:b/>
+        </w:rPr>
+      </w:pPr>
+      <w:r>
+        <w:rPr>
+          <w:b/>
+        </w:rPr>
+        <w:lastRenderedPageBreak/>
+        <w:t>Lessons Learned</w:t>
+      </w:r>
+    </w:p>
+    <w:p>
+      <w:r>
+        <w:t>This project was more difficult than I thought. After looking at the project requirements, I thought it would be somewhat easier. However, when I started building the classes I ran into access issues with the variables being final as well as trying to use polymorphism and inheritance correctly. I had to dig deeper into those 2 concepts before I was finally able to put the project together. Luckily I had an example to follow that was posted, otherwise I may not have done as well. The menu was built very differently than what I am used to. However, since we are now getting into more advanced classes, I will need to continue figuring out how to improve my code and taking advantage of inheritance, abstraction and polymorphism.</w:t>
       </w:r>
       <w:bookmarkStart w:id="0" w:name="_GoBack"/>
       <w:bookmarkEnd w:id="0"/>

</xml_diff>